<commit_message>
added exe and current source files for Greg
git-svn-id: https://windsvn2.nrel.gov/FAST/branches/BJonkman@594 10acb478-4768-415a-8850-bacdb5912d4d
</commit_message>
<xml_diff>
--- a/Compiling/Compiling.docx
+++ b/Compiling/Compiling.docx
@@ -183,15 +183,7 @@
           <w:rPr>
             <w:rStyle w:val="Hyperlink"/>
           </w:rPr>
-          <w:t>http://icl.cs.utk.edu/lapack-for-windows/libraries/VisualStudio/3.5.0/Dynamic-</w:t>
-        </w:r>
-        <w:bookmarkStart w:id="0" w:name="_GoBack"/>
-        <w:bookmarkEnd w:id="0"/>
-        <w:r>
-          <w:rPr>
-            <w:rStyle w:val="Hyperlink"/>
-          </w:rPr>
-          <w:t>MINGW/Win32/liblapack.lib</w:t>
+          <w:t>http://icl.cs.utk.edu/lapack-for-windows/libraries/VisualStudio/3.5.0/Dynamic-MINGW/Win32/liblapack.lib</w:t>
         </w:r>
       </w:hyperlink>
     </w:p>
@@ -388,7 +380,7 @@
         </w:rPr>
         <w:lastRenderedPageBreak/>
         <w:drawing>
-          <wp:inline distT="0" distB="0" distL="0" distR="0" wp14:anchorId="53A6E3F1" wp14:editId="01EF5B57">
+          <wp:inline distT="0" distB="0" distL="0" distR="0" wp14:anchorId="267BE895" wp14:editId="759246CB">
             <wp:extent cx="5943600" cy="3741420"/>
             <wp:effectExtent l="0" t="0" r="0" b="0"/>
             <wp:docPr id="1" name="Picture 1"/>
@@ -423,6 +415,8 @@
           </wp:inline>
         </w:drawing>
       </w:r>
+      <w:bookmarkStart w:id="0" w:name="_GoBack"/>
+      <w:bookmarkEnd w:id="0"/>
     </w:p>
     <w:p/>
     <w:p>
@@ -493,6 +487,52 @@
       <w:proofErr w:type="spellEnd"/>
       <w:r>
         <w:t>.)</w:t>
+      </w:r>
+    </w:p>
+    <w:p>
+      <w:pPr>
+        <w:pStyle w:val="ListParagraph"/>
+      </w:pPr>
+      <w:r>
+        <w:rPr>
+          <w:noProof/>
+        </w:rPr>
+        <w:lastRenderedPageBreak/>
+        <w:drawing>
+          <wp:inline distT="0" distB="0" distL="0" distR="0" wp14:anchorId="5100FA89" wp14:editId="44486A9A">
+            <wp:extent cx="5943600" cy="3741420"/>
+            <wp:effectExtent l="0" t="0" r="0" b="0"/>
+            <wp:docPr id="2" name="Picture 2"/>
+            <wp:cNvGraphicFramePr>
+              <a:graphicFrameLocks xmlns:a="http://schemas.openxmlformats.org/drawingml/2006/main" noChangeAspect="1"/>
+            </wp:cNvGraphicFramePr>
+            <a:graphic xmlns:a="http://schemas.openxmlformats.org/drawingml/2006/main">
+              <a:graphicData uri="http://schemas.openxmlformats.org/drawingml/2006/picture">
+                <pic:pic xmlns:pic="http://schemas.openxmlformats.org/drawingml/2006/picture">
+                  <pic:nvPicPr>
+                    <pic:cNvPr id="0" name=""/>
+                    <pic:cNvPicPr/>
+                  </pic:nvPicPr>
+                  <pic:blipFill>
+                    <a:blip r:embed="rId17"/>
+                    <a:stretch>
+                      <a:fillRect/>
+                    </a:stretch>
+                  </pic:blipFill>
+                  <pic:spPr>
+                    <a:xfrm>
+                      <a:off x="0" y="0"/>
+                      <a:ext cx="5943600" cy="3741420"/>
+                    </a:xfrm>
+                    <a:prstGeom prst="rect">
+                      <a:avLst/>
+                    </a:prstGeom>
+                  </pic:spPr>
+                </pic:pic>
+              </a:graphicData>
+            </a:graphic>
+          </wp:inline>
+        </w:drawing>
       </w:r>
     </w:p>
     <w:p>
@@ -625,13 +665,7 @@
         <w:footnoteRef/>
       </w:r>
       <w:r>
-        <w:t xml:space="preserve"> </w:t>
-      </w:r>
-      <w:r>
-        <w:t>Some older versions of Intel Fortran may not include MKL</w:t>
-      </w:r>
-      <w:r>
-        <w:t xml:space="preserve">. However, you can find LAPACK binaries </w:t>
+        <w:t xml:space="preserve"> Some older versions of Intel Fortran may not include MKL. However, you can find LAPACK binaries </w:t>
       </w:r>
       <w:r>
         <w:t>that work with</w:t>
@@ -1914,7 +1948,7 @@
 </file>
 
 <file path=customXml/itemProps1.xml><?xml version="1.0" encoding="utf-8"?>
-<ds:datastoreItem xmlns:ds="http://schemas.openxmlformats.org/officeDocument/2006/customXml" ds:itemID="{8D42B25A-80F3-4009-A426-C54940D08A71}">
+<ds:datastoreItem xmlns:ds="http://schemas.openxmlformats.org/officeDocument/2006/customXml" ds:itemID="{B4C6A5B3-BBB0-4ECC-8BA5-A0D16276AD6E}">
   <ds:schemaRefs>
     <ds:schemaRef ds:uri="http://schemas.openxmlformats.org/officeDocument/2006/bibliography"/>
   </ds:schemaRefs>

</xml_diff>